<commit_message>
Manuale utente finito, manuale docente finito, aggiornato doc sprint
</commit_message>
<xml_diff>
--- a/documentazione/Documentazione SPRINT.docx
+++ b/documentazione/Documentazione SPRINT.docx
@@ -989,16 +989,75 @@
       </w:r>
       <w:commentRangeEnd w:id="0"/>
       <w:r>
+        <w:fldChar w:fldCharType="begin"/>
+      </w:r>
+      <w:r>
+        <w:instrText xml:space="preserve"> XE "</w:instrText>
+      </w:r>
+      <w:r>
+        <w:instrText xml:space="preserve">1. Sprint </w:instrText>
+      </w:r>
+      <w:commentRangeStart w:id="1"/>
+      <w:r>
+        <w:instrText>0</w:instrText>
+      </w:r>
+      <w:commentRangeEnd w:id="1"/>
+      <w:r>
+        <w:instrText xml:space="preserve">" </w:instrText>
+      </w:r>
+      <w:r>
+        <w:fldChar w:fldCharType="end"/>
+      </w:r>
+      <w:r>
         <w:rPr>
           <w:rStyle w:val="Rimandocommento"/>
           <w:rFonts w:asciiTheme="minorHAnsi" w:eastAsiaTheme="minorHAnsi" w:hAnsiTheme="minorHAnsi" w:cstheme="minorBidi"/>
           <w:color w:val="auto"/>
         </w:rPr>
-        <w:commentReference w:id="0"/>
+        <w:commentReference w:id="1"/>
       </w:r>
     </w:p>
     <w:p/>
-    <w:p/>
+    <w:p>
+      <w:r>
+        <w:t>Si riporta il link ai:</w:t>
+      </w:r>
+    </w:p>
+    <w:p>
+      <w:pPr>
+        <w:pStyle w:val="Paragrafoelenco"/>
+        <w:numPr>
+          <w:ilvl w:val="0"/>
+          <w:numId w:val="73"/>
+        </w:numPr>
+      </w:pPr>
+      <w:r>
+        <w:t>Diagramma delle componenti</w:t>
+      </w:r>
+      <w:r>
+        <w:t>;</w:t>
+      </w:r>
+    </w:p>
+    <w:p>
+      <w:pPr>
+        <w:pStyle w:val="Paragrafoelenco"/>
+        <w:numPr>
+          <w:ilvl w:val="0"/>
+          <w:numId w:val="73"/>
+        </w:numPr>
+      </w:pPr>
+      <w:r>
+        <w:t>Diagramma delle classi</w:t>
+      </w:r>
+      <w:r>
+        <w:t>.</w:t>
+      </w:r>
+    </w:p>
+    <w:p>
+      <w:r>
+        <w:t xml:space="preserve">Link: </w:t>
+      </w:r>
+    </w:p>
     <w:p/>
     <w:p>
       <w:pPr>
@@ -1009,7 +1068,25 @@
         </w:numPr>
       </w:pPr>
       <w:r>
-        <w:t xml:space="preserve">Persone </w:t>
+        <w:t>Persone</w:t>
+      </w:r>
+      <w:r>
+        <w:fldChar w:fldCharType="begin"/>
+      </w:r>
+      <w:r>
+        <w:instrText xml:space="preserve"> XE "</w:instrText>
+      </w:r>
+      <w:r>
+        <w:instrText>2. Persone</w:instrText>
+      </w:r>
+      <w:r>
+        <w:instrText xml:space="preserve">" </w:instrText>
+      </w:r>
+      <w:r>
+        <w:fldChar w:fldCharType="end"/>
+      </w:r>
+      <w:r>
+        <w:t xml:space="preserve"> </w:t>
       </w:r>
     </w:p>
     <w:p/>
@@ -1071,11 +1148,6 @@
     <w:p/>
     <w:p/>
     <w:p/>
-    <w:p/>
-    <w:p/>
-    <w:p/>
-    <w:p/>
-    <w:p/>
     <w:p>
       <w:pPr>
         <w:pStyle w:val="Titolo1"/>
@@ -1085,6 +1157,7 @@
         </w:numPr>
       </w:pPr>
       <w:r>
+        <w:lastRenderedPageBreak/>
         <w:t>S</w:t>
       </w:r>
       <w:r>
@@ -1092,6 +1165,27 @@
       </w:r>
       <w:r>
         <w:t xml:space="preserve"> 1</w:t>
+      </w:r>
+      <w:r>
+        <w:rPr>
+          <w:rStyle w:val="Rimandonotaapidipagina"/>
+        </w:rPr>
+        <w:footnoteReference w:id="1"/>
+      </w:r>
+      <w:r>
+        <w:fldChar w:fldCharType="begin"/>
+      </w:r>
+      <w:r>
+        <w:instrText xml:space="preserve"> XE "</w:instrText>
+      </w:r>
+      <w:r>
+        <w:instrText>3. Sprint 1</w:instrText>
+      </w:r>
+      <w:r>
+        <w:instrText xml:space="preserve">" </w:instrText>
+      </w:r>
+      <w:r>
+        <w:fldChar w:fldCharType="end"/>
       </w:r>
     </w:p>
     <w:p/>
@@ -1187,6 +1281,21 @@
       <w:r>
         <w:t>Scenari d’uso</w:t>
       </w:r>
+      <w:r>
+        <w:fldChar w:fldCharType="begin"/>
+      </w:r>
+      <w:r>
+        <w:instrText xml:space="preserve"> XE "</w:instrText>
+      </w:r>
+      <w:r>
+        <w:instrText>3.1 Scenari d’uso</w:instrText>
+      </w:r>
+      <w:r>
+        <w:instrText xml:space="preserve">" </w:instrText>
+      </w:r>
+      <w:r>
+        <w:fldChar w:fldCharType="end"/>
+      </w:r>
     </w:p>
     <w:p/>
     <w:p>
@@ -1247,7 +1356,6 @@
     </w:p>
     <w:p/>
     <w:p/>
-    <w:p/>
     <w:p>
       <w:pPr>
         <w:pStyle w:val="Titolo2"/>
@@ -1257,7 +1365,26 @@
         </w:numPr>
       </w:pPr>
       <w:r>
-        <w:t xml:space="preserve"> Casi d’uso </w:t>
+        <w:lastRenderedPageBreak/>
+        <w:t xml:space="preserve"> Casi d’uso</w:t>
+      </w:r>
+      <w:r>
+        <w:fldChar w:fldCharType="begin"/>
+      </w:r>
+      <w:r>
+        <w:instrText xml:space="preserve"> XE "</w:instrText>
+      </w:r>
+      <w:r>
+        <w:instrText>3.2 Casi d’uso</w:instrText>
+      </w:r>
+      <w:r>
+        <w:instrText xml:space="preserve">" </w:instrText>
+      </w:r>
+      <w:r>
+        <w:fldChar w:fldCharType="end"/>
+      </w:r>
+      <w:r>
+        <w:t xml:space="preserve"> </w:t>
       </w:r>
     </w:p>
     <w:p/>
@@ -1667,8 +1794,6 @@
                 <w:numId w:val="4"/>
               </w:numPr>
             </w:pPr>
-            <w:bookmarkStart w:id="1" w:name="_GoBack"/>
-            <w:bookmarkEnd w:id="1"/>
             <w:r>
               <w:t>Richiede il facoltativo inserimento dell’indirizzo di posta elettronica</w:t>
             </w:r>
@@ -1688,7 +1813,7 @@
               <w:rPr>
                 <w:rStyle w:val="Rimandonotaapidipagina"/>
               </w:rPr>
-              <w:footnoteReference w:id="1"/>
+              <w:footnoteReference w:id="2"/>
             </w:r>
           </w:p>
           <w:p/>
@@ -1787,8 +1912,6 @@
         </w:tc>
       </w:tr>
     </w:tbl>
-    <w:p/>
-    <w:p/>
     <w:p/>
     <w:p/>
     <w:tbl>
@@ -1826,6 +1949,7 @@
               <w:rPr>
                 <w:color w:val="FFFFFF" w:themeColor="background1"/>
               </w:rPr>
+              <w:lastRenderedPageBreak/>
               <w:t>Nome</w:t>
             </w:r>
           </w:p>
@@ -2592,6 +2716,7 @@
     </w:tbl>
     <w:p/>
     <w:p/>
+    <w:p/>
     <w:tbl>
       <w:tblPr>
         <w:tblStyle w:val="Grigliatabella"/>
@@ -2625,6 +2750,7 @@
               <w:rPr>
                 <w:color w:val="FFFFFF" w:themeColor="background1"/>
               </w:rPr>
+              <w:lastRenderedPageBreak/>
               <w:t>Nome</w:t>
             </w:r>
           </w:p>
@@ -2929,6 +3055,27 @@
       </w:r>
       <w:r>
         <w:t xml:space="preserve"> 2</w:t>
+      </w:r>
+      <w:r>
+        <w:rPr>
+          <w:rStyle w:val="Rimandonotaapidipagina"/>
+        </w:rPr>
+        <w:footnoteReference w:id="3"/>
+      </w:r>
+      <w:r>
+        <w:fldChar w:fldCharType="begin"/>
+      </w:r>
+      <w:r>
+        <w:instrText xml:space="preserve"> XE "</w:instrText>
+      </w:r>
+      <w:r>
+        <w:instrText>4. Sprint 2</w:instrText>
+      </w:r>
+      <w:r>
+        <w:instrText xml:space="preserve">" </w:instrText>
+      </w:r>
+      <w:r>
+        <w:fldChar w:fldCharType="end"/>
       </w:r>
     </w:p>
     <w:p/>
@@ -3002,7 +3149,6 @@
         <w:t xml:space="preserve"> Confini dei sistemi nello sprint 2</w:t>
       </w:r>
     </w:p>
-    <w:p/>
     <w:p>
       <w:pPr>
         <w:pStyle w:val="Titolo2"/>
@@ -3012,7 +3158,26 @@
         </w:numPr>
       </w:pPr>
       <w:r>
-        <w:t xml:space="preserve"> Scenari d’uso </w:t>
+        <w:lastRenderedPageBreak/>
+        <w:t xml:space="preserve"> Scenari d’uso</w:t>
+      </w:r>
+      <w:r>
+        <w:fldChar w:fldCharType="begin"/>
+      </w:r>
+      <w:r>
+        <w:instrText xml:space="preserve"> XE "</w:instrText>
+      </w:r>
+      <w:r>
+        <w:instrText>4.1 Scenari d’uso</w:instrText>
+      </w:r>
+      <w:r>
+        <w:instrText xml:space="preserve">" </w:instrText>
+      </w:r>
+      <w:r>
+        <w:fldChar w:fldCharType="end"/>
+      </w:r>
+      <w:r>
+        <w:t xml:space="preserve"> </w:t>
       </w:r>
     </w:p>
     <w:p/>
@@ -3215,6 +3380,7 @@
     </w:p>
     <w:p>
       <w:r>
+        <w:lastRenderedPageBreak/>
         <w:t xml:space="preserve">Team </w:t>
       </w:r>
     </w:p>
@@ -3392,7 +3558,25 @@
       </w:pPr>
       <w:r>
         <w:lastRenderedPageBreak/>
-        <w:t xml:space="preserve"> Casi d’uso </w:t>
+        <w:t xml:space="preserve"> Casi d’uso</w:t>
+      </w:r>
+      <w:r>
+        <w:fldChar w:fldCharType="begin"/>
+      </w:r>
+      <w:r>
+        <w:instrText xml:space="preserve"> XE "</w:instrText>
+      </w:r>
+      <w:r>
+        <w:instrText>4.2 Casi d’uso</w:instrText>
+      </w:r>
+      <w:r>
+        <w:instrText xml:space="preserve">" </w:instrText>
+      </w:r>
+      <w:r>
+        <w:fldChar w:fldCharType="end"/>
+      </w:r>
+      <w:r>
+        <w:t xml:space="preserve"> </w:t>
       </w:r>
     </w:p>
     <w:p/>
@@ -8570,6 +8754,27 @@
       </w:r>
       <w:r>
         <w:t xml:space="preserve"> 3</w:t>
+      </w:r>
+      <w:r>
+        <w:rPr>
+          <w:rStyle w:val="Rimandonotaapidipagina"/>
+        </w:rPr>
+        <w:footnoteReference w:id="4"/>
+      </w:r>
+      <w:r>
+        <w:fldChar w:fldCharType="begin"/>
+      </w:r>
+      <w:r>
+        <w:instrText xml:space="preserve"> XE "</w:instrText>
+      </w:r>
+      <w:r>
+        <w:instrText>5. Sprint 3</w:instrText>
+      </w:r>
+      <w:r>
+        <w:instrText xml:space="preserve">" </w:instrText>
+      </w:r>
+      <w:r>
+        <w:fldChar w:fldCharType="end"/>
       </w:r>
     </w:p>
     <w:p/>
@@ -8656,6 +8861,21 @@
       <w:r>
         <w:t xml:space="preserve"> Scenari d’uso</w:t>
       </w:r>
+      <w:r>
+        <w:fldChar w:fldCharType="begin"/>
+      </w:r>
+      <w:r>
+        <w:instrText xml:space="preserve"> XE "</w:instrText>
+      </w:r>
+      <w:r>
+        <w:instrText>5.1 Scenari d’uso</w:instrText>
+      </w:r>
+      <w:r>
+        <w:instrText xml:space="preserve">" </w:instrText>
+      </w:r>
+      <w:r>
+        <w:fldChar w:fldCharType="end"/>
+      </w:r>
     </w:p>
     <w:p/>
     <w:p>
@@ -8731,7 +8951,6 @@
         </w:numPr>
       </w:pPr>
       <w:r>
-        <w:lastRenderedPageBreak/>
         <w:t>L’ente rimuove un team</w:t>
       </w:r>
     </w:p>
@@ -8957,7 +9176,6 @@
     </w:p>
     <w:p>
       <w:r>
-        <w:lastRenderedPageBreak/>
         <w:t xml:space="preserve">Team </w:t>
       </w:r>
     </w:p>
@@ -9073,7 +9291,25 @@
       </w:pPr>
       <w:r>
         <w:lastRenderedPageBreak/>
-        <w:t xml:space="preserve"> Casi d’uso </w:t>
+        <w:t xml:space="preserve"> Casi d’uso</w:t>
+      </w:r>
+      <w:r>
+        <w:fldChar w:fldCharType="begin"/>
+      </w:r>
+      <w:r>
+        <w:instrText xml:space="preserve"> XE "</w:instrText>
+      </w:r>
+      <w:r>
+        <w:instrText>5.2 Casi d’uso</w:instrText>
+      </w:r>
+      <w:r>
+        <w:instrText xml:space="preserve">" </w:instrText>
+      </w:r>
+      <w:r>
+        <w:fldChar w:fldCharType="end"/>
+      </w:r>
+      <w:r>
+        <w:t xml:space="preserve"> </w:t>
       </w:r>
     </w:p>
     <w:p/>
@@ -9782,6 +10018,18 @@
             <w:pPr>
               <w:pStyle w:val="Paragrafoelenco"/>
               <w:numPr>
+                <w:ilvl w:val="1"/>
+                <w:numId w:val="57"/>
+              </w:numPr>
+            </w:pPr>
+            <w:r>
+              <w:t>Il sistema riassegna le segnalazioni autonomamente</w:t>
+            </w:r>
+          </w:p>
+          <w:p>
+            <w:pPr>
+              <w:pStyle w:val="Paragrafoelenco"/>
+              <w:numPr>
                 <w:ilvl w:val="0"/>
                 <w:numId w:val="57"/>
               </w:numPr>
@@ -9816,10 +10064,35 @@
             <w:shd w:val="clear" w:color="auto" w:fill="D9E2F3" w:themeFill="accent1" w:themeFillTint="33"/>
           </w:tcPr>
           <w:p>
+            <w:pPr>
+              <w:pStyle w:val="Paragrafoelenco"/>
+              <w:numPr>
+                <w:ilvl w:val="0"/>
+                <w:numId w:val="72"/>
+              </w:numPr>
+            </w:pPr>
             <w:r>
               <w:t>Un team di manutenzione viene eliminato dal sistema</w:t>
             </w:r>
           </w:p>
+          <w:p>
+            <w:pPr>
+              <w:pStyle w:val="Paragrafoelenco"/>
+              <w:numPr>
+                <w:ilvl w:val="0"/>
+                <w:numId w:val="72"/>
+              </w:numPr>
+            </w:pPr>
+            <w:r>
+              <w:t>Le segnalazioni associate al team eliminato vengono ripartite tra i team presenti in piattaforma</w:t>
+            </w:r>
+            <w:r>
+              <w:rPr>
+                <w:rStyle w:val="Rimandonotaapidipagina"/>
+              </w:rPr>
+              <w:footnoteReference w:id="5"/>
+            </w:r>
+          </w:p>
           <w:p/>
         </w:tc>
       </w:tr>
@@ -9849,10 +10122,6 @@
         </w:tc>
       </w:tr>
     </w:tbl>
-    <w:p/>
-    <w:p/>
-    <w:p/>
-    <w:p/>
     <w:p/>
     <w:p/>
     <w:p/>
@@ -12400,6 +12669,27 @@
       </w:r>
       <w:r>
         <w:t xml:space="preserve"> 4</w:t>
+      </w:r>
+      <w:r>
+        <w:rPr>
+          <w:rStyle w:val="Rimandonotaapidipagina"/>
+        </w:rPr>
+        <w:footnoteReference w:id="6"/>
+      </w:r>
+      <w:r>
+        <w:fldChar w:fldCharType="begin"/>
+      </w:r>
+      <w:r>
+        <w:instrText xml:space="preserve"> XE "</w:instrText>
+      </w:r>
+      <w:r>
+        <w:instrText>6. Sprint 4</w:instrText>
+      </w:r>
+      <w:r>
+        <w:instrText xml:space="preserve">" </w:instrText>
+      </w:r>
+      <w:r>
+        <w:fldChar w:fldCharType="end"/>
       </w:r>
     </w:p>
     <w:p/>
@@ -12484,7 +12774,25 @@
         </w:numPr>
       </w:pPr>
       <w:r>
-        <w:t xml:space="preserve"> Scenari d’uso </w:t>
+        <w:t xml:space="preserve"> Scenari d’uso</w:t>
+      </w:r>
+      <w:r>
+        <w:fldChar w:fldCharType="begin"/>
+      </w:r>
+      <w:r>
+        <w:instrText xml:space="preserve"> XE "</w:instrText>
+      </w:r>
+      <w:r>
+        <w:instrText>6.1 Scenari d’uso</w:instrText>
+      </w:r>
+      <w:r>
+        <w:instrText xml:space="preserve">" </w:instrText>
+      </w:r>
+      <w:r>
+        <w:fldChar w:fldCharType="end"/>
+      </w:r>
+      <w:r>
+        <w:t xml:space="preserve"> </w:t>
       </w:r>
     </w:p>
     <w:p/>
@@ -12569,16 +12877,6 @@
       </w:pPr>
     </w:p>
     <w:p>
-      <w:pPr>
-        <w:pStyle w:val="Paragrafoelenco"/>
-      </w:pPr>
-    </w:p>
-    <w:p>
-      <w:pPr>
-        <w:pStyle w:val="Paragrafoelenco"/>
-      </w:pPr>
-    </w:p>
-    <w:p>
       <w:r>
         <w:lastRenderedPageBreak/>
         <w:t>Team</w:t>
@@ -12820,6 +13118,23 @@
         <w:lastRenderedPageBreak/>
         <w:t xml:space="preserve"> Casi d’uso</w:t>
       </w:r>
+      <w:r>
+        <w:fldChar w:fldCharType="begin"/>
+      </w:r>
+      <w:r>
+        <w:instrText xml:space="preserve"> XE "</w:instrText>
+      </w:r>
+      <w:r>
+        <w:instrText>6.2 Casi d’uso</w:instrText>
+      </w:r>
+      <w:r>
+        <w:instrText xml:space="preserve">" </w:instrText>
+      </w:r>
+      <w:r>
+        <w:fldChar w:fldCharType="end"/>
+      </w:r>
+      <w:bookmarkStart w:id="2" w:name="_GoBack"/>
+      <w:bookmarkEnd w:id="2"/>
     </w:p>
     <w:p/>
     <w:tbl>
@@ -13226,7 +13541,6 @@
     <w:p/>
     <w:p/>
     <w:p/>
-    <w:p/>
     <w:tbl>
       <w:tblPr>
         <w:tblStyle w:val="Grigliatabella"/>
@@ -13260,6 +13574,7 @@
               <w:rPr>
                 <w:color w:val="FFFFFF" w:themeColor="background1"/>
               </w:rPr>
+              <w:lastRenderedPageBreak/>
               <w:t>Nome</w:t>
             </w:r>
           </w:p>
@@ -13604,6 +13919,7 @@
               <w:rPr>
                 <w:color w:val="FFFFFF" w:themeColor="background1"/>
               </w:rPr>
+              <w:lastRenderedPageBreak/>
               <w:t>Nome</w:t>
             </w:r>
           </w:p>
@@ -13962,6 +14278,7 @@
               <w:rPr>
                 <w:color w:val="FFFFFF" w:themeColor="background1"/>
               </w:rPr>
+              <w:lastRenderedPageBreak/>
               <w:t>Nome</w:t>
             </w:r>
           </w:p>
@@ -14271,7 +14588,7 @@
 
 <file path=word/comments.xml><?xml version="1.0" encoding="utf-8"?>
 <w:comments xmlns:wpc="http://schemas.microsoft.com/office/word/2010/wordprocessingCanvas" xmlns:cx="http://schemas.microsoft.com/office/drawing/2014/chartex" xmlns:cx1="http://schemas.microsoft.com/office/drawing/2015/9/8/chartex" xmlns:cx2="http://schemas.microsoft.com/office/drawing/2015/10/21/chartex" xmlns:cx3="http://schemas.microsoft.com/office/drawing/2016/5/9/chartex" xmlns:cx4="http://schemas.microsoft.com/office/drawing/2016/5/10/chartex" xmlns:cx5="http://schemas.microsoft.com/office/drawing/2016/5/11/chartex" xmlns:cx6="http://schemas.microsoft.com/office/drawing/2016/5/12/chartex" xmlns:cx7="http://schemas.microsoft.com/office/drawing/2016/5/13/chartex" xmlns:cx8="http://schemas.microsoft.com/office/drawing/2016/5/14/chartex" xmlns:mc="http://schemas.openxmlformats.org/markup-compatibility/2006" xmlns:aink="http://schemas.microsoft.com/office/drawing/2016/ink" xmlns:am3d="http://schemas.microsoft.com/office/drawing/2017/model3d" xmlns:o="urn:schemas-microsoft-com:office:office" xmlns:r="http://schemas.openxmlformats.org/officeDocument/2006/relationships" xmlns:m="http://schemas.openxmlformats.org/officeDocument/2006/math" xmlns:v="urn:schemas-microsoft-com:vml" xmlns:wp14="http://schemas.microsoft.com/office/word/2010/wordprocessingDrawing" xmlns:wp="http://schemas.openxmlformats.org/drawingml/2006/wordprocessingDrawing" xmlns:w10="urn:schemas-microsoft-com:office:word" xmlns:w="http://schemas.openxmlformats.org/wordprocessingml/2006/main" xmlns:w14="http://schemas.microsoft.com/office/word/2010/wordml" xmlns:w15="http://schemas.microsoft.com/office/word/2012/wordml" xmlns:w16cid="http://schemas.microsoft.com/office/word/2016/wordml/cid" xmlns:w16se="http://schemas.microsoft.com/office/word/2015/wordml/symex" xmlns:wpg="http://schemas.microsoft.com/office/word/2010/wordprocessingGroup" xmlns:wpi="http://schemas.microsoft.com/office/word/2010/wordprocessingInk" xmlns:wne="http://schemas.microsoft.com/office/word/2006/wordml" xmlns:wps="http://schemas.microsoft.com/office/word/2010/wordprocessingShape" mc:Ignorable="w14 w15 w16se w16cid wp14">
-  <w:comment w:id="0" w:author="Andrea  Mannavola" w:date="2019-03-15T11:33:00Z" w:initials="AM">
+  <w:comment w:id="1" w:author="Andrea  Mannavola" w:date="2019-03-15T11:33:00Z" w:initials="AM">
     <w:p>
       <w:pPr>
         <w:pStyle w:val="Testocommento"/>
@@ -14361,7 +14678,96 @@
         <w:footnoteRef/>
       </w:r>
       <w:r>
+        <w:t xml:space="preserve"> Si riporta il link ai diagrammi UML: </w:t>
+      </w:r>
+    </w:p>
+  </w:footnote>
+  <w:footnote w:id="2">
+    <w:p>
+      <w:pPr>
+        <w:pStyle w:val="Testonotaapidipagina"/>
+      </w:pPr>
+      <w:r>
+        <w:rPr>
+          <w:rStyle w:val="Rimandonotaapidipagina"/>
+        </w:rPr>
+        <w:footnoteRef/>
+      </w:r>
+      <w:r>
         <w:t xml:space="preserve"> Notifica di avvenuta segnalazione </w:t>
+      </w:r>
+    </w:p>
+  </w:footnote>
+  <w:footnote w:id="3">
+    <w:p>
+      <w:pPr>
+        <w:pStyle w:val="Testonotaapidipagina"/>
+      </w:pPr>
+      <w:r>
+        <w:rPr>
+          <w:rStyle w:val="Rimandonotaapidipagina"/>
+        </w:rPr>
+        <w:footnoteRef/>
+      </w:r>
+      <w:r>
+        <w:t xml:space="preserve"> </w:t>
+      </w:r>
+      <w:r>
+        <w:t>Si riporta il link ai diagrammi UML:</w:t>
+      </w:r>
+    </w:p>
+  </w:footnote>
+  <w:footnote w:id="4">
+    <w:p>
+      <w:pPr>
+        <w:pStyle w:val="Testonotaapidipagina"/>
+      </w:pPr>
+      <w:r>
+        <w:rPr>
+          <w:rStyle w:val="Rimandonotaapidipagina"/>
+        </w:rPr>
+        <w:footnoteRef/>
+      </w:r>
+      <w:r>
+        <w:t xml:space="preserve"> </w:t>
+      </w:r>
+      <w:r>
+        <w:t>Si riporta il link ai diagrammi UML:</w:t>
+      </w:r>
+    </w:p>
+  </w:footnote>
+  <w:footnote w:id="5">
+    <w:p>
+      <w:pPr>
+        <w:pStyle w:val="Testonotaapidipagina"/>
+      </w:pPr>
+      <w:r>
+        <w:rPr>
+          <w:rStyle w:val="Rimandonotaapidipagina"/>
+        </w:rPr>
+        <w:footnoteRef/>
+      </w:r>
+      <w:r>
+        <w:t xml:space="preserve"> Team di manutenzione specializzato nella riparazione del medesimo di guasto.</w:t>
+      </w:r>
+    </w:p>
+  </w:footnote>
+  <w:footnote w:id="6">
+    <w:p>
+      <w:pPr>
+        <w:pStyle w:val="Testonotaapidipagina"/>
+      </w:pPr>
+      <w:r>
+        <w:rPr>
+          <w:rStyle w:val="Rimandonotaapidipagina"/>
+        </w:rPr>
+        <w:footnoteRef/>
+      </w:r>
+      <w:r>
+        <w:t xml:space="preserve"> </w:t>
+      </w:r>
+      <w:r>
+        <w:t>Si riporta il link ai diagrammi UML:</w:t>
       </w:r>
     </w:p>
   </w:footnote>
@@ -14370,6 +14776,32 @@
 
 <file path=word/numbering.xml><?xml version="1.0" encoding="utf-8"?>
 <w:numbering xmlns:wpc="http://schemas.microsoft.com/office/word/2010/wordprocessingCanvas" xmlns:cx="http://schemas.microsoft.com/office/drawing/2014/chartex" xmlns:cx1="http://schemas.microsoft.com/office/drawing/2015/9/8/chartex" xmlns:cx2="http://schemas.microsoft.com/office/drawing/2015/10/21/chartex" xmlns:cx3="http://schemas.microsoft.com/office/drawing/2016/5/9/chartex" xmlns:cx4="http://schemas.microsoft.com/office/drawing/2016/5/10/chartex" xmlns:cx5="http://schemas.microsoft.com/office/drawing/2016/5/11/chartex" xmlns:cx6="http://schemas.microsoft.com/office/drawing/2016/5/12/chartex" xmlns:cx7="http://schemas.microsoft.com/office/drawing/2016/5/13/chartex" xmlns:cx8="http://schemas.microsoft.com/office/drawing/2016/5/14/chartex" xmlns:mc="http://schemas.openxmlformats.org/markup-compatibility/2006" xmlns:aink="http://schemas.microsoft.com/office/drawing/2016/ink" xmlns:am3d="http://schemas.microsoft.com/office/drawing/2017/model3d" xmlns:o="urn:schemas-microsoft-com:office:office" xmlns:r="http://schemas.openxmlformats.org/officeDocument/2006/relationships" xmlns:m="http://schemas.openxmlformats.org/officeDocument/2006/math" xmlns:v="urn:schemas-microsoft-com:vml" xmlns:wp14="http://schemas.microsoft.com/office/word/2010/wordprocessingDrawing" xmlns:wp="http://schemas.openxmlformats.org/drawingml/2006/wordprocessingDrawing" xmlns:w10="urn:schemas-microsoft-com:office:word" xmlns:w="http://schemas.openxmlformats.org/wordprocessingml/2006/main" xmlns:w14="http://schemas.microsoft.com/office/word/2010/wordml" xmlns:w15="http://schemas.microsoft.com/office/word/2012/wordml" xmlns:w16cid="http://schemas.microsoft.com/office/word/2016/wordml/cid" xmlns:w16se="http://schemas.microsoft.com/office/word/2015/wordml/symex" xmlns:wpg="http://schemas.microsoft.com/office/word/2010/wordprocessingGroup" xmlns:wpi="http://schemas.microsoft.com/office/word/2010/wordprocessingInk" xmlns:wne="http://schemas.microsoft.com/office/word/2006/wordml" xmlns:wps="http://schemas.microsoft.com/office/word/2010/wordprocessingShape" mc:Ignorable="w14 w15 w16se w16cid wp14">
+  <w:numPicBullet w:numPicBulletId="0">
+    <w:pict>
+      <v:shapetype id="_x0000_t75" coordsize="21600,21600" o:spt="75" o:preferrelative="t" path="m@4@5l@4@11@9@11@9@5xe" filled="f" stroked="f">
+        <v:stroke joinstyle="miter"/>
+        <v:formulas>
+          <v:f eqn="if lineDrawn pixelLineWidth 0"/>
+          <v:f eqn="sum @0 1 0"/>
+          <v:f eqn="sum 0 0 @1"/>
+          <v:f eqn="prod @2 1 2"/>
+          <v:f eqn="prod @3 21600 pixelWidth"/>
+          <v:f eqn="prod @3 21600 pixelHeight"/>
+          <v:f eqn="sum @0 0 1"/>
+          <v:f eqn="prod @6 1 2"/>
+          <v:f eqn="prod @7 21600 pixelWidth"/>
+          <v:f eqn="sum @8 21600 0"/>
+          <v:f eqn="prod @7 21600 pixelHeight"/>
+          <v:f eqn="sum @10 21600 0"/>
+        </v:formulas>
+        <v:path o:extrusionok="f" gradientshapeok="t" o:connecttype="rect"/>
+        <o:lock v:ext="edit" aspectratio="t"/>
+      </v:shapetype>
+      <v:shape id="_x0000_i1075" type="#_x0000_t75" style="width:11.25pt;height:11.25pt" o:bullet="t">
+        <v:imagedata r:id="rId1" o:title="mso9E35"/>
+      </v:shape>
+    </w:pict>
+  </w:numPicBullet>
   <w:abstractNum w:abstractNumId="0" w15:restartNumberingAfterBreak="0">
     <w:nsid w:val="025076A9"/>
     <w:multiLevelType w:val="hybridMultilevel"/>
@@ -14937,6 +15369,95 @@
     </w:lvl>
   </w:abstractNum>
   <w:abstractNum w:abstractNumId="6" w15:restartNumberingAfterBreak="0">
+    <w:nsid w:val="09D85676"/>
+    <w:multiLevelType w:val="hybridMultilevel"/>
+    <w:tmpl w:val="84B20536"/>
+    <w:lvl w:ilvl="0" w:tplc="0410000F">
+      <w:start w:val="1"/>
+      <w:numFmt w:val="decimal"/>
+      <w:lvlText w:val="%1."/>
+      <w:lvlJc w:val="left"/>
+      <w:pPr>
+        <w:ind w:left="720" w:hanging="360"/>
+      </w:pPr>
+      <w:rPr>
+        <w:rFonts w:hint="default"/>
+      </w:rPr>
+    </w:lvl>
+    <w:lvl w:ilvl="1" w:tplc="04100019" w:tentative="1">
+      <w:start w:val="1"/>
+      <w:numFmt w:val="lowerLetter"/>
+      <w:lvlText w:val="%2."/>
+      <w:lvlJc w:val="left"/>
+      <w:pPr>
+        <w:ind w:left="1440" w:hanging="360"/>
+      </w:pPr>
+    </w:lvl>
+    <w:lvl w:ilvl="2" w:tplc="0410001B" w:tentative="1">
+      <w:start w:val="1"/>
+      <w:numFmt w:val="lowerRoman"/>
+      <w:lvlText w:val="%3."/>
+      <w:lvlJc w:val="right"/>
+      <w:pPr>
+        <w:ind w:left="2160" w:hanging="180"/>
+      </w:pPr>
+    </w:lvl>
+    <w:lvl w:ilvl="3" w:tplc="0410000F" w:tentative="1">
+      <w:start w:val="1"/>
+      <w:numFmt w:val="decimal"/>
+      <w:lvlText w:val="%4."/>
+      <w:lvlJc w:val="left"/>
+      <w:pPr>
+        <w:ind w:left="2880" w:hanging="360"/>
+      </w:pPr>
+    </w:lvl>
+    <w:lvl w:ilvl="4" w:tplc="04100019" w:tentative="1">
+      <w:start w:val="1"/>
+      <w:numFmt w:val="lowerLetter"/>
+      <w:lvlText w:val="%5."/>
+      <w:lvlJc w:val="left"/>
+      <w:pPr>
+        <w:ind w:left="3600" w:hanging="360"/>
+      </w:pPr>
+    </w:lvl>
+    <w:lvl w:ilvl="5" w:tplc="0410001B" w:tentative="1">
+      <w:start w:val="1"/>
+      <w:numFmt w:val="lowerRoman"/>
+      <w:lvlText w:val="%6."/>
+      <w:lvlJc w:val="right"/>
+      <w:pPr>
+        <w:ind w:left="4320" w:hanging="180"/>
+      </w:pPr>
+    </w:lvl>
+    <w:lvl w:ilvl="6" w:tplc="0410000F" w:tentative="1">
+      <w:start w:val="1"/>
+      <w:numFmt w:val="decimal"/>
+      <w:lvlText w:val="%7."/>
+      <w:lvlJc w:val="left"/>
+      <w:pPr>
+        <w:ind w:left="5040" w:hanging="360"/>
+      </w:pPr>
+    </w:lvl>
+    <w:lvl w:ilvl="7" w:tplc="04100019" w:tentative="1">
+      <w:start w:val="1"/>
+      <w:numFmt w:val="lowerLetter"/>
+      <w:lvlText w:val="%8."/>
+      <w:lvlJc w:val="left"/>
+      <w:pPr>
+        <w:ind w:left="5760" w:hanging="360"/>
+      </w:pPr>
+    </w:lvl>
+    <w:lvl w:ilvl="8" w:tplc="0410001B" w:tentative="1">
+      <w:start w:val="1"/>
+      <w:numFmt w:val="lowerRoman"/>
+      <w:lvlText w:val="%9."/>
+      <w:lvlJc w:val="right"/>
+      <w:pPr>
+        <w:ind w:left="6480" w:hanging="180"/>
+      </w:pPr>
+    </w:lvl>
+  </w:abstractNum>
+  <w:abstractNum w:abstractNumId="7" w15:restartNumberingAfterBreak="0">
     <w:nsid w:val="0ACB2D67"/>
     <w:multiLevelType w:val="hybridMultilevel"/>
     <w:tmpl w:val="F37A1312"/>
@@ -15025,7 +15546,7 @@
       </w:pPr>
     </w:lvl>
   </w:abstractNum>
-  <w:abstractNum w:abstractNumId="7" w15:restartNumberingAfterBreak="0">
+  <w:abstractNum w:abstractNumId="8" w15:restartNumberingAfterBreak="0">
     <w:nsid w:val="0BF4377D"/>
     <w:multiLevelType w:val="hybridMultilevel"/>
     <w:tmpl w:val="75DCE37E"/>
@@ -15114,7 +15635,7 @@
       </w:pPr>
     </w:lvl>
   </w:abstractNum>
-  <w:abstractNum w:abstractNumId="8" w15:restartNumberingAfterBreak="0">
+  <w:abstractNum w:abstractNumId="9" w15:restartNumberingAfterBreak="0">
     <w:nsid w:val="0CD03819"/>
     <w:multiLevelType w:val="hybridMultilevel"/>
     <w:tmpl w:val="51BC2E86"/>
@@ -15203,7 +15724,7 @@
       </w:pPr>
     </w:lvl>
   </w:abstractNum>
-  <w:abstractNum w:abstractNumId="9" w15:restartNumberingAfterBreak="0">
+  <w:abstractNum w:abstractNumId="10" w15:restartNumberingAfterBreak="0">
     <w:nsid w:val="0DC86267"/>
     <w:multiLevelType w:val="hybridMultilevel"/>
     <w:tmpl w:val="369C6506"/>
@@ -15292,7 +15813,7 @@
       </w:pPr>
     </w:lvl>
   </w:abstractNum>
-  <w:abstractNum w:abstractNumId="10" w15:restartNumberingAfterBreak="0">
+  <w:abstractNum w:abstractNumId="11" w15:restartNumberingAfterBreak="0">
     <w:nsid w:val="12307F2F"/>
     <w:multiLevelType w:val="hybridMultilevel"/>
     <w:tmpl w:val="787E18D2"/>
@@ -15381,7 +15902,7 @@
       </w:pPr>
     </w:lvl>
   </w:abstractNum>
-  <w:abstractNum w:abstractNumId="11" w15:restartNumberingAfterBreak="0">
+  <w:abstractNum w:abstractNumId="12" w15:restartNumberingAfterBreak="0">
     <w:nsid w:val="13DD399D"/>
     <w:multiLevelType w:val="hybridMultilevel"/>
     <w:tmpl w:val="3BEE7AD8"/>
@@ -15470,7 +15991,7 @@
       </w:pPr>
     </w:lvl>
   </w:abstractNum>
-  <w:abstractNum w:abstractNumId="12" w15:restartNumberingAfterBreak="0">
+  <w:abstractNum w:abstractNumId="13" w15:restartNumberingAfterBreak="0">
     <w:nsid w:val="1719600A"/>
     <w:multiLevelType w:val="hybridMultilevel"/>
     <w:tmpl w:val="6408E1F2"/>
@@ -15559,7 +16080,7 @@
       </w:pPr>
     </w:lvl>
   </w:abstractNum>
-  <w:abstractNum w:abstractNumId="13" w15:restartNumberingAfterBreak="0">
+  <w:abstractNum w:abstractNumId="14" w15:restartNumberingAfterBreak="0">
     <w:nsid w:val="1B802DCE"/>
     <w:multiLevelType w:val="hybridMultilevel"/>
     <w:tmpl w:val="23F00676"/>
@@ -15648,7 +16169,7 @@
       </w:pPr>
     </w:lvl>
   </w:abstractNum>
-  <w:abstractNum w:abstractNumId="14" w15:restartNumberingAfterBreak="0">
+  <w:abstractNum w:abstractNumId="15" w15:restartNumberingAfterBreak="0">
     <w:nsid w:val="1D4E6213"/>
     <w:multiLevelType w:val="hybridMultilevel"/>
     <w:tmpl w:val="FFD2AA1A"/>
@@ -15737,7 +16258,7 @@
       </w:pPr>
     </w:lvl>
   </w:abstractNum>
-  <w:abstractNum w:abstractNumId="15" w15:restartNumberingAfterBreak="0">
+  <w:abstractNum w:abstractNumId="16" w15:restartNumberingAfterBreak="0">
     <w:nsid w:val="22054503"/>
     <w:multiLevelType w:val="hybridMultilevel"/>
     <w:tmpl w:val="F8B870D2"/>
@@ -15826,7 +16347,7 @@
       </w:pPr>
     </w:lvl>
   </w:abstractNum>
-  <w:abstractNum w:abstractNumId="16" w15:restartNumberingAfterBreak="0">
+  <w:abstractNum w:abstractNumId="17" w15:restartNumberingAfterBreak="0">
     <w:nsid w:val="23912C09"/>
     <w:multiLevelType w:val="multilevel"/>
     <w:tmpl w:val="0410001F"/>
@@ -15915,7 +16436,7 @@
       </w:pPr>
     </w:lvl>
   </w:abstractNum>
-  <w:abstractNum w:abstractNumId="17" w15:restartNumberingAfterBreak="0">
+  <w:abstractNum w:abstractNumId="18" w15:restartNumberingAfterBreak="0">
     <w:nsid w:val="258469FF"/>
     <w:multiLevelType w:val="hybridMultilevel"/>
     <w:tmpl w:val="7B1A19B8"/>
@@ -16004,7 +16525,7 @@
       </w:pPr>
     </w:lvl>
   </w:abstractNum>
-  <w:abstractNum w:abstractNumId="18" w15:restartNumberingAfterBreak="0">
+  <w:abstractNum w:abstractNumId="19" w15:restartNumberingAfterBreak="0">
     <w:nsid w:val="25A2638C"/>
     <w:multiLevelType w:val="hybridMultilevel"/>
     <w:tmpl w:val="F628070E"/>
@@ -16093,7 +16614,7 @@
       </w:pPr>
     </w:lvl>
   </w:abstractNum>
-  <w:abstractNum w:abstractNumId="19" w15:restartNumberingAfterBreak="0">
+  <w:abstractNum w:abstractNumId="20" w15:restartNumberingAfterBreak="0">
     <w:nsid w:val="26B51B61"/>
     <w:multiLevelType w:val="hybridMultilevel"/>
     <w:tmpl w:val="4E58F130"/>
@@ -16182,7 +16703,7 @@
       </w:pPr>
     </w:lvl>
   </w:abstractNum>
-  <w:abstractNum w:abstractNumId="20" w15:restartNumberingAfterBreak="0">
+  <w:abstractNum w:abstractNumId="21" w15:restartNumberingAfterBreak="0">
     <w:nsid w:val="29C8077B"/>
     <w:multiLevelType w:val="hybridMultilevel"/>
     <w:tmpl w:val="52028DC0"/>
@@ -16271,7 +16792,7 @@
       </w:pPr>
     </w:lvl>
   </w:abstractNum>
-  <w:abstractNum w:abstractNumId="21" w15:restartNumberingAfterBreak="0">
+  <w:abstractNum w:abstractNumId="22" w15:restartNumberingAfterBreak="0">
     <w:nsid w:val="2C2F3EEA"/>
     <w:multiLevelType w:val="hybridMultilevel"/>
     <w:tmpl w:val="993AF348"/>
@@ -16360,7 +16881,7 @@
       </w:pPr>
     </w:lvl>
   </w:abstractNum>
-  <w:abstractNum w:abstractNumId="22" w15:restartNumberingAfterBreak="0">
+  <w:abstractNum w:abstractNumId="23" w15:restartNumberingAfterBreak="0">
     <w:nsid w:val="2CE805F5"/>
     <w:multiLevelType w:val="hybridMultilevel"/>
     <w:tmpl w:val="31780EE0"/>
@@ -16449,7 +16970,7 @@
       </w:pPr>
     </w:lvl>
   </w:abstractNum>
-  <w:abstractNum w:abstractNumId="23" w15:restartNumberingAfterBreak="0">
+  <w:abstractNum w:abstractNumId="24" w15:restartNumberingAfterBreak="0">
     <w:nsid w:val="2E680CC8"/>
     <w:multiLevelType w:val="hybridMultilevel"/>
     <w:tmpl w:val="FBB01160"/>
@@ -16538,7 +17059,7 @@
       </w:pPr>
     </w:lvl>
   </w:abstractNum>
-  <w:abstractNum w:abstractNumId="24" w15:restartNumberingAfterBreak="0">
+  <w:abstractNum w:abstractNumId="25" w15:restartNumberingAfterBreak="0">
     <w:nsid w:val="2E8E463C"/>
     <w:multiLevelType w:val="hybridMultilevel"/>
     <w:tmpl w:val="360A6C26"/>
@@ -16627,7 +17148,7 @@
       </w:pPr>
     </w:lvl>
   </w:abstractNum>
-  <w:abstractNum w:abstractNumId="25" w15:restartNumberingAfterBreak="0">
+  <w:abstractNum w:abstractNumId="26" w15:restartNumberingAfterBreak="0">
     <w:nsid w:val="32D313E4"/>
     <w:multiLevelType w:val="hybridMultilevel"/>
     <w:tmpl w:val="68120F14"/>
@@ -16716,7 +17237,7 @@
       </w:pPr>
     </w:lvl>
   </w:abstractNum>
-  <w:abstractNum w:abstractNumId="26" w15:restartNumberingAfterBreak="0">
+  <w:abstractNum w:abstractNumId="27" w15:restartNumberingAfterBreak="0">
     <w:nsid w:val="337E289B"/>
     <w:multiLevelType w:val="hybridMultilevel"/>
     <w:tmpl w:val="F37A1312"/>
@@ -16805,7 +17326,7 @@
       </w:pPr>
     </w:lvl>
   </w:abstractNum>
-  <w:abstractNum w:abstractNumId="27" w15:restartNumberingAfterBreak="0">
+  <w:abstractNum w:abstractNumId="28" w15:restartNumberingAfterBreak="0">
     <w:nsid w:val="33947A9B"/>
     <w:multiLevelType w:val="multilevel"/>
     <w:tmpl w:val="7C1CCA28"/>
@@ -16918,7 +17439,7 @@
       </w:rPr>
     </w:lvl>
   </w:abstractNum>
-  <w:abstractNum w:abstractNumId="28" w15:restartNumberingAfterBreak="0">
+  <w:abstractNum w:abstractNumId="29" w15:restartNumberingAfterBreak="0">
     <w:nsid w:val="353576A5"/>
     <w:multiLevelType w:val="hybridMultilevel"/>
     <w:tmpl w:val="8594E2F0"/>
@@ -17031,7 +17552,7 @@
       </w:rPr>
     </w:lvl>
   </w:abstractNum>
-  <w:abstractNum w:abstractNumId="29" w15:restartNumberingAfterBreak="0">
+  <w:abstractNum w:abstractNumId="30" w15:restartNumberingAfterBreak="0">
     <w:nsid w:val="357227AE"/>
     <w:multiLevelType w:val="hybridMultilevel"/>
     <w:tmpl w:val="62D60DCE"/>
@@ -17120,7 +17641,7 @@
       </w:pPr>
     </w:lvl>
   </w:abstractNum>
-  <w:abstractNum w:abstractNumId="30" w15:restartNumberingAfterBreak="0">
+  <w:abstractNum w:abstractNumId="31" w15:restartNumberingAfterBreak="0">
     <w:nsid w:val="364F36AC"/>
     <w:multiLevelType w:val="hybridMultilevel"/>
     <w:tmpl w:val="3CAC0402"/>
@@ -17209,7 +17730,7 @@
       </w:pPr>
     </w:lvl>
   </w:abstractNum>
-  <w:abstractNum w:abstractNumId="31" w15:restartNumberingAfterBreak="0">
+  <w:abstractNum w:abstractNumId="32" w15:restartNumberingAfterBreak="0">
     <w:nsid w:val="3C071145"/>
     <w:multiLevelType w:val="hybridMultilevel"/>
     <w:tmpl w:val="018EE930"/>
@@ -17298,7 +17819,7 @@
       </w:pPr>
     </w:lvl>
   </w:abstractNum>
-  <w:abstractNum w:abstractNumId="32" w15:restartNumberingAfterBreak="0">
+  <w:abstractNum w:abstractNumId="33" w15:restartNumberingAfterBreak="0">
     <w:nsid w:val="3D0B0501"/>
     <w:multiLevelType w:val="hybridMultilevel"/>
     <w:tmpl w:val="28105D72"/>
@@ -17387,7 +17908,7 @@
       </w:pPr>
     </w:lvl>
   </w:abstractNum>
-  <w:abstractNum w:abstractNumId="33" w15:restartNumberingAfterBreak="0">
+  <w:abstractNum w:abstractNumId="34" w15:restartNumberingAfterBreak="0">
     <w:nsid w:val="3DBC165D"/>
     <w:multiLevelType w:val="hybridMultilevel"/>
     <w:tmpl w:val="83E2F99C"/>
@@ -17476,7 +17997,7 @@
       </w:pPr>
     </w:lvl>
   </w:abstractNum>
-  <w:abstractNum w:abstractNumId="34" w15:restartNumberingAfterBreak="0">
+  <w:abstractNum w:abstractNumId="35" w15:restartNumberingAfterBreak="0">
     <w:nsid w:val="3F920565"/>
     <w:multiLevelType w:val="hybridMultilevel"/>
     <w:tmpl w:val="5A26DE08"/>
@@ -17589,7 +18110,7 @@
       </w:rPr>
     </w:lvl>
   </w:abstractNum>
-  <w:abstractNum w:abstractNumId="35" w15:restartNumberingAfterBreak="0">
+  <w:abstractNum w:abstractNumId="36" w15:restartNumberingAfterBreak="0">
     <w:nsid w:val="404D0A89"/>
     <w:multiLevelType w:val="hybridMultilevel"/>
     <w:tmpl w:val="62D60DCE"/>
@@ -17678,7 +18199,7 @@
       </w:pPr>
     </w:lvl>
   </w:abstractNum>
-  <w:abstractNum w:abstractNumId="36" w15:restartNumberingAfterBreak="0">
+  <w:abstractNum w:abstractNumId="37" w15:restartNumberingAfterBreak="0">
     <w:nsid w:val="40FB31E1"/>
     <w:multiLevelType w:val="hybridMultilevel"/>
     <w:tmpl w:val="14CE8554"/>
@@ -17767,7 +18288,7 @@
       </w:pPr>
     </w:lvl>
   </w:abstractNum>
-  <w:abstractNum w:abstractNumId="37" w15:restartNumberingAfterBreak="0">
+  <w:abstractNum w:abstractNumId="38" w15:restartNumberingAfterBreak="0">
     <w:nsid w:val="413D0E19"/>
     <w:multiLevelType w:val="multilevel"/>
     <w:tmpl w:val="0410001F"/>
@@ -17859,7 +18380,7 @@
       </w:pPr>
     </w:lvl>
   </w:abstractNum>
-  <w:abstractNum w:abstractNumId="38" w15:restartNumberingAfterBreak="0">
+  <w:abstractNum w:abstractNumId="39" w15:restartNumberingAfterBreak="0">
     <w:nsid w:val="433753D3"/>
     <w:multiLevelType w:val="hybridMultilevel"/>
     <w:tmpl w:val="0C56B0FC"/>
@@ -17948,7 +18469,7 @@
       </w:pPr>
     </w:lvl>
   </w:abstractNum>
-  <w:abstractNum w:abstractNumId="39" w15:restartNumberingAfterBreak="0">
+  <w:abstractNum w:abstractNumId="40" w15:restartNumberingAfterBreak="0">
     <w:nsid w:val="43705039"/>
     <w:multiLevelType w:val="multilevel"/>
     <w:tmpl w:val="0410001F"/>
@@ -18034,7 +18555,7 @@
       </w:pPr>
     </w:lvl>
   </w:abstractNum>
-  <w:abstractNum w:abstractNumId="40" w15:restartNumberingAfterBreak="0">
+  <w:abstractNum w:abstractNumId="41" w15:restartNumberingAfterBreak="0">
     <w:nsid w:val="48F40869"/>
     <w:multiLevelType w:val="hybridMultilevel"/>
     <w:tmpl w:val="D696ECA0"/>
@@ -18123,7 +18644,7 @@
       </w:pPr>
     </w:lvl>
   </w:abstractNum>
-  <w:abstractNum w:abstractNumId="41" w15:restartNumberingAfterBreak="0">
+  <w:abstractNum w:abstractNumId="42" w15:restartNumberingAfterBreak="0">
     <w:nsid w:val="4C2329C8"/>
     <w:multiLevelType w:val="hybridMultilevel"/>
     <w:tmpl w:val="36F4B8C4"/>
@@ -18212,7 +18733,7 @@
       </w:pPr>
     </w:lvl>
   </w:abstractNum>
-  <w:abstractNum w:abstractNumId="42" w15:restartNumberingAfterBreak="0">
+  <w:abstractNum w:abstractNumId="43" w15:restartNumberingAfterBreak="0">
     <w:nsid w:val="4C604FA7"/>
     <w:multiLevelType w:val="hybridMultilevel"/>
     <w:tmpl w:val="122C83EC"/>
@@ -18301,7 +18822,7 @@
       </w:pPr>
     </w:lvl>
   </w:abstractNum>
-  <w:abstractNum w:abstractNumId="43" w15:restartNumberingAfterBreak="0">
+  <w:abstractNum w:abstractNumId="44" w15:restartNumberingAfterBreak="0">
     <w:nsid w:val="4F9E1CBB"/>
     <w:multiLevelType w:val="hybridMultilevel"/>
     <w:tmpl w:val="570AAB02"/>
@@ -18390,7 +18911,7 @@
       </w:pPr>
     </w:lvl>
   </w:abstractNum>
-  <w:abstractNum w:abstractNumId="44" w15:restartNumberingAfterBreak="0">
+  <w:abstractNum w:abstractNumId="45" w15:restartNumberingAfterBreak="0">
     <w:nsid w:val="50230DAF"/>
     <w:multiLevelType w:val="multilevel"/>
     <w:tmpl w:val="0410001F"/>
@@ -18476,7 +18997,7 @@
       </w:pPr>
     </w:lvl>
   </w:abstractNum>
-  <w:abstractNum w:abstractNumId="45" w15:restartNumberingAfterBreak="0">
+  <w:abstractNum w:abstractNumId="46" w15:restartNumberingAfterBreak="0">
     <w:nsid w:val="52A5567B"/>
     <w:multiLevelType w:val="hybridMultilevel"/>
     <w:tmpl w:val="FFD2AA1A"/>
@@ -18565,7 +19086,121 @@
       </w:pPr>
     </w:lvl>
   </w:abstractNum>
-  <w:abstractNum w:abstractNumId="46" w15:restartNumberingAfterBreak="0">
+  <w:abstractNum w:abstractNumId="47" w15:restartNumberingAfterBreak="0">
+    <w:nsid w:val="52E55EE7"/>
+    <w:multiLevelType w:val="hybridMultilevel"/>
+    <w:tmpl w:val="524CBEA8"/>
+    <w:lvl w:ilvl="0" w:tplc="04100007">
+      <w:start w:val="1"/>
+      <w:numFmt w:val="bullet"/>
+      <w:lvlText w:val=""/>
+      <w:lvlPicBulletId w:val="0"/>
+      <w:lvlJc w:val="left"/>
+      <w:pPr>
+        <w:ind w:left="720" w:hanging="360"/>
+      </w:pPr>
+      <w:rPr>
+        <w:rFonts w:ascii="Symbol" w:hAnsi="Symbol" w:hint="default"/>
+      </w:rPr>
+    </w:lvl>
+    <w:lvl w:ilvl="1" w:tplc="04100003" w:tentative="1">
+      <w:start w:val="1"/>
+      <w:numFmt w:val="bullet"/>
+      <w:lvlText w:val="o"/>
+      <w:lvlJc w:val="left"/>
+      <w:pPr>
+        <w:ind w:left="1440" w:hanging="360"/>
+      </w:pPr>
+      <w:rPr>
+        <w:rFonts w:ascii="Courier New" w:hAnsi="Courier New" w:cs="Courier New" w:hint="default"/>
+      </w:rPr>
+    </w:lvl>
+    <w:lvl w:ilvl="2" w:tplc="04100005" w:tentative="1">
+      <w:start w:val="1"/>
+      <w:numFmt w:val="bullet"/>
+      <w:lvlText w:val=""/>
+      <w:lvlJc w:val="left"/>
+      <w:pPr>
+        <w:ind w:left="2160" w:hanging="360"/>
+      </w:pPr>
+      <w:rPr>
+        <w:rFonts w:ascii="Wingdings" w:hAnsi="Wingdings" w:hint="default"/>
+      </w:rPr>
+    </w:lvl>
+    <w:lvl w:ilvl="3" w:tplc="04100001" w:tentative="1">
+      <w:start w:val="1"/>
+      <w:numFmt w:val="bullet"/>
+      <w:lvlText w:val=""/>
+      <w:lvlJc w:val="left"/>
+      <w:pPr>
+        <w:ind w:left="2880" w:hanging="360"/>
+      </w:pPr>
+      <w:rPr>
+        <w:rFonts w:ascii="Symbol" w:hAnsi="Symbol" w:hint="default"/>
+      </w:rPr>
+    </w:lvl>
+    <w:lvl w:ilvl="4" w:tplc="04100003" w:tentative="1">
+      <w:start w:val="1"/>
+      <w:numFmt w:val="bullet"/>
+      <w:lvlText w:val="o"/>
+      <w:lvlJc w:val="left"/>
+      <w:pPr>
+        <w:ind w:left="3600" w:hanging="360"/>
+      </w:pPr>
+      <w:rPr>
+        <w:rFonts w:ascii="Courier New" w:hAnsi="Courier New" w:cs="Courier New" w:hint="default"/>
+      </w:rPr>
+    </w:lvl>
+    <w:lvl w:ilvl="5" w:tplc="04100005" w:tentative="1">
+      <w:start w:val="1"/>
+      <w:numFmt w:val="bullet"/>
+      <w:lvlText w:val=""/>
+      <w:lvlJc w:val="left"/>
+      <w:pPr>
+        <w:ind w:left="4320" w:hanging="360"/>
+      </w:pPr>
+      <w:rPr>
+        <w:rFonts w:ascii="Wingdings" w:hAnsi="Wingdings" w:hint="default"/>
+      </w:rPr>
+    </w:lvl>
+    <w:lvl w:ilvl="6" w:tplc="04100001" w:tentative="1">
+      <w:start w:val="1"/>
+      <w:numFmt w:val="bullet"/>
+      <w:lvlText w:val=""/>
+      <w:lvlJc w:val="left"/>
+      <w:pPr>
+        <w:ind w:left="5040" w:hanging="360"/>
+      </w:pPr>
+      <w:rPr>
+        <w:rFonts w:ascii="Symbol" w:hAnsi="Symbol" w:hint="default"/>
+      </w:rPr>
+    </w:lvl>
+    <w:lvl w:ilvl="7" w:tplc="04100003" w:tentative="1">
+      <w:start w:val="1"/>
+      <w:numFmt w:val="bullet"/>
+      <w:lvlText w:val="o"/>
+      <w:lvlJc w:val="left"/>
+      <w:pPr>
+        <w:ind w:left="5760" w:hanging="360"/>
+      </w:pPr>
+      <w:rPr>
+        <w:rFonts w:ascii="Courier New" w:hAnsi="Courier New" w:cs="Courier New" w:hint="default"/>
+      </w:rPr>
+    </w:lvl>
+    <w:lvl w:ilvl="8" w:tplc="04100005" w:tentative="1">
+      <w:start w:val="1"/>
+      <w:numFmt w:val="bullet"/>
+      <w:lvlText w:val=""/>
+      <w:lvlJc w:val="left"/>
+      <w:pPr>
+        <w:ind w:left="6480" w:hanging="360"/>
+      </w:pPr>
+      <w:rPr>
+        <w:rFonts w:ascii="Wingdings" w:hAnsi="Wingdings" w:hint="default"/>
+      </w:rPr>
+    </w:lvl>
+  </w:abstractNum>
+  <w:abstractNum w:abstractNumId="48" w15:restartNumberingAfterBreak="0">
     <w:nsid w:val="56F00140"/>
     <w:multiLevelType w:val="multilevel"/>
     <w:tmpl w:val="0410001F"/>
@@ -18651,7 +19286,7 @@
       </w:pPr>
     </w:lvl>
   </w:abstractNum>
-  <w:abstractNum w:abstractNumId="47" w15:restartNumberingAfterBreak="0">
+  <w:abstractNum w:abstractNumId="49" w15:restartNumberingAfterBreak="0">
     <w:nsid w:val="56FA733C"/>
     <w:multiLevelType w:val="hybridMultilevel"/>
     <w:tmpl w:val="68120F14"/>
@@ -18740,7 +19375,7 @@
       </w:pPr>
     </w:lvl>
   </w:abstractNum>
-  <w:abstractNum w:abstractNumId="48" w15:restartNumberingAfterBreak="0">
+  <w:abstractNum w:abstractNumId="50" w15:restartNumberingAfterBreak="0">
     <w:nsid w:val="5ABD3F2A"/>
     <w:multiLevelType w:val="hybridMultilevel"/>
     <w:tmpl w:val="9CDAFDD2"/>
@@ -18829,7 +19464,7 @@
       </w:pPr>
     </w:lvl>
   </w:abstractNum>
-  <w:abstractNum w:abstractNumId="49" w15:restartNumberingAfterBreak="0">
+  <w:abstractNum w:abstractNumId="51" w15:restartNumberingAfterBreak="0">
     <w:nsid w:val="5BF6382F"/>
     <w:multiLevelType w:val="hybridMultilevel"/>
     <w:tmpl w:val="02C80072"/>
@@ -18918,7 +19553,7 @@
       </w:pPr>
     </w:lvl>
   </w:abstractNum>
-  <w:abstractNum w:abstractNumId="50" w15:restartNumberingAfterBreak="0">
+  <w:abstractNum w:abstractNumId="52" w15:restartNumberingAfterBreak="0">
     <w:nsid w:val="5C2D6434"/>
     <w:multiLevelType w:val="multilevel"/>
     <w:tmpl w:val="E464624C"/>
@@ -19031,7 +19666,7 @@
       </w:rPr>
     </w:lvl>
   </w:abstractNum>
-  <w:abstractNum w:abstractNumId="51" w15:restartNumberingAfterBreak="0">
+  <w:abstractNum w:abstractNumId="53" w15:restartNumberingAfterBreak="0">
     <w:nsid w:val="5F9527DD"/>
     <w:multiLevelType w:val="hybridMultilevel"/>
     <w:tmpl w:val="CB8E8CE4"/>
@@ -19120,7 +19755,7 @@
       </w:pPr>
     </w:lvl>
   </w:abstractNum>
-  <w:abstractNum w:abstractNumId="52" w15:restartNumberingAfterBreak="0">
+  <w:abstractNum w:abstractNumId="54" w15:restartNumberingAfterBreak="0">
     <w:nsid w:val="637B33CF"/>
     <w:multiLevelType w:val="hybridMultilevel"/>
     <w:tmpl w:val="B5786544"/>
@@ -19209,7 +19844,7 @@
       </w:pPr>
     </w:lvl>
   </w:abstractNum>
-  <w:abstractNum w:abstractNumId="53" w15:restartNumberingAfterBreak="0">
+  <w:abstractNum w:abstractNumId="55" w15:restartNumberingAfterBreak="0">
     <w:nsid w:val="63DA6263"/>
     <w:multiLevelType w:val="multilevel"/>
     <w:tmpl w:val="5484D576"/>
@@ -19299,7 +19934,7 @@
       </w:pPr>
     </w:lvl>
   </w:abstractNum>
-  <w:abstractNum w:abstractNumId="54" w15:restartNumberingAfterBreak="0">
+  <w:abstractNum w:abstractNumId="56" w15:restartNumberingAfterBreak="0">
     <w:nsid w:val="66DC588D"/>
     <w:multiLevelType w:val="hybridMultilevel"/>
     <w:tmpl w:val="B910547E"/>
@@ -19385,7 +20020,7 @@
       </w:pPr>
     </w:lvl>
   </w:abstractNum>
-  <w:abstractNum w:abstractNumId="55" w15:restartNumberingAfterBreak="0">
+  <w:abstractNum w:abstractNumId="57" w15:restartNumberingAfterBreak="0">
     <w:nsid w:val="674F0031"/>
     <w:multiLevelType w:val="hybridMultilevel"/>
     <w:tmpl w:val="D372556E"/>
@@ -19498,7 +20133,7 @@
       </w:rPr>
     </w:lvl>
   </w:abstractNum>
-  <w:abstractNum w:abstractNumId="56" w15:restartNumberingAfterBreak="0">
+  <w:abstractNum w:abstractNumId="58" w15:restartNumberingAfterBreak="0">
     <w:nsid w:val="68584B03"/>
     <w:multiLevelType w:val="multilevel"/>
     <w:tmpl w:val="C0B445BE"/>
@@ -19619,7 +20254,7 @@
       </w:rPr>
     </w:lvl>
   </w:abstractNum>
-  <w:abstractNum w:abstractNumId="57" w15:restartNumberingAfterBreak="0">
+  <w:abstractNum w:abstractNumId="59" w15:restartNumberingAfterBreak="0">
     <w:nsid w:val="68CD5B95"/>
     <w:multiLevelType w:val="hybridMultilevel"/>
     <w:tmpl w:val="C0F4D82E"/>
@@ -19708,7 +20343,7 @@
       </w:pPr>
     </w:lvl>
   </w:abstractNum>
-  <w:abstractNum w:abstractNumId="58" w15:restartNumberingAfterBreak="0">
+  <w:abstractNum w:abstractNumId="60" w15:restartNumberingAfterBreak="0">
     <w:nsid w:val="692175C2"/>
     <w:multiLevelType w:val="hybridMultilevel"/>
     <w:tmpl w:val="DFA67714"/>
@@ -19797,7 +20432,7 @@
       </w:pPr>
     </w:lvl>
   </w:abstractNum>
-  <w:abstractNum w:abstractNumId="59" w15:restartNumberingAfterBreak="0">
+  <w:abstractNum w:abstractNumId="61" w15:restartNumberingAfterBreak="0">
     <w:nsid w:val="6CC333C4"/>
     <w:multiLevelType w:val="hybridMultilevel"/>
     <w:tmpl w:val="4C18AEFA"/>
@@ -19886,7 +20521,7 @@
       </w:pPr>
     </w:lvl>
   </w:abstractNum>
-  <w:abstractNum w:abstractNumId="60" w15:restartNumberingAfterBreak="0">
+  <w:abstractNum w:abstractNumId="62" w15:restartNumberingAfterBreak="0">
     <w:nsid w:val="6D9072C1"/>
     <w:multiLevelType w:val="hybridMultilevel"/>
     <w:tmpl w:val="B6160298"/>
@@ -19975,7 +20610,7 @@
       </w:pPr>
     </w:lvl>
   </w:abstractNum>
-  <w:abstractNum w:abstractNumId="61" w15:restartNumberingAfterBreak="0">
+  <w:abstractNum w:abstractNumId="63" w15:restartNumberingAfterBreak="0">
     <w:nsid w:val="713C5F4C"/>
     <w:multiLevelType w:val="hybridMultilevel"/>
     <w:tmpl w:val="DADCCF40"/>
@@ -20064,7 +20699,7 @@
       </w:pPr>
     </w:lvl>
   </w:abstractNum>
-  <w:abstractNum w:abstractNumId="62" w15:restartNumberingAfterBreak="0">
+  <w:abstractNum w:abstractNumId="64" w15:restartNumberingAfterBreak="0">
     <w:nsid w:val="71F63F1A"/>
     <w:multiLevelType w:val="multilevel"/>
     <w:tmpl w:val="0410001F"/>
@@ -20150,7 +20785,7 @@
       </w:pPr>
     </w:lvl>
   </w:abstractNum>
-  <w:abstractNum w:abstractNumId="63" w15:restartNumberingAfterBreak="0">
+  <w:abstractNum w:abstractNumId="65" w15:restartNumberingAfterBreak="0">
     <w:nsid w:val="73665FE7"/>
     <w:multiLevelType w:val="hybridMultilevel"/>
     <w:tmpl w:val="D60A002A"/>
@@ -20239,7 +20874,7 @@
       </w:pPr>
     </w:lvl>
   </w:abstractNum>
-  <w:abstractNum w:abstractNumId="64" w15:restartNumberingAfterBreak="0">
+  <w:abstractNum w:abstractNumId="66" w15:restartNumberingAfterBreak="0">
     <w:nsid w:val="76946FB1"/>
     <w:multiLevelType w:val="multilevel"/>
     <w:tmpl w:val="BAA281A6"/>
@@ -20352,7 +20987,7 @@
       </w:rPr>
     </w:lvl>
   </w:abstractNum>
-  <w:abstractNum w:abstractNumId="65" w15:restartNumberingAfterBreak="0">
+  <w:abstractNum w:abstractNumId="67" w15:restartNumberingAfterBreak="0">
     <w:nsid w:val="79E35576"/>
     <w:multiLevelType w:val="hybridMultilevel"/>
     <w:tmpl w:val="9A88D0CE"/>
@@ -20441,7 +21076,7 @@
       </w:pPr>
     </w:lvl>
   </w:abstractNum>
-  <w:abstractNum w:abstractNumId="66" w15:restartNumberingAfterBreak="0">
+  <w:abstractNum w:abstractNumId="68" w15:restartNumberingAfterBreak="0">
     <w:nsid w:val="7AF90006"/>
     <w:multiLevelType w:val="hybridMultilevel"/>
     <w:tmpl w:val="FD3C9E74"/>
@@ -20554,7 +21189,7 @@
       </w:rPr>
     </w:lvl>
   </w:abstractNum>
-  <w:abstractNum w:abstractNumId="67" w15:restartNumberingAfterBreak="0">
+  <w:abstractNum w:abstractNumId="69" w15:restartNumberingAfterBreak="0">
     <w:nsid w:val="7B873D74"/>
     <w:multiLevelType w:val="hybridMultilevel"/>
     <w:tmpl w:val="AD2AA01E"/>
@@ -20643,7 +21278,7 @@
       </w:pPr>
     </w:lvl>
   </w:abstractNum>
-  <w:abstractNum w:abstractNumId="68" w15:restartNumberingAfterBreak="0">
+  <w:abstractNum w:abstractNumId="70" w15:restartNumberingAfterBreak="0">
     <w:nsid w:val="7BA95820"/>
     <w:multiLevelType w:val="hybridMultilevel"/>
     <w:tmpl w:val="623647C8"/>
@@ -20732,7 +21367,7 @@
       </w:pPr>
     </w:lvl>
   </w:abstractNum>
-  <w:abstractNum w:abstractNumId="69" w15:restartNumberingAfterBreak="0">
+  <w:abstractNum w:abstractNumId="71" w15:restartNumberingAfterBreak="0">
     <w:nsid w:val="7E403C41"/>
     <w:multiLevelType w:val="hybridMultilevel"/>
     <w:tmpl w:val="B5786544"/>
@@ -20821,7 +21456,7 @@
       </w:pPr>
     </w:lvl>
   </w:abstractNum>
-  <w:abstractNum w:abstractNumId="70" w15:restartNumberingAfterBreak="0">
+  <w:abstractNum w:abstractNumId="72" w15:restartNumberingAfterBreak="0">
     <w:nsid w:val="7F8D15C2"/>
     <w:multiLevelType w:val="multilevel"/>
     <w:tmpl w:val="0410001F"/>
@@ -20911,217 +21546,223 @@
     </w:lvl>
   </w:abstractNum>
   <w:num w:numId="1">
-    <w:abstractNumId w:val="64"/>
+    <w:abstractNumId w:val="66"/>
   </w:num>
   <w:num w:numId="2">
-    <w:abstractNumId w:val="66"/>
+    <w:abstractNumId w:val="68"/>
   </w:num>
   <w:num w:numId="3">
-    <w:abstractNumId w:val="28"/>
+    <w:abstractNumId w:val="29"/>
   </w:num>
   <w:num w:numId="4">
     <w:abstractNumId w:val="5"/>
   </w:num>
   <w:num w:numId="5">
-    <w:abstractNumId w:val="18"/>
+    <w:abstractNumId w:val="19"/>
   </w:num>
   <w:num w:numId="6">
-    <w:abstractNumId w:val="23"/>
+    <w:abstractNumId w:val="24"/>
   </w:num>
   <w:num w:numId="7">
-    <w:abstractNumId w:val="49"/>
+    <w:abstractNumId w:val="51"/>
   </w:num>
   <w:num w:numId="8">
-    <w:abstractNumId w:val="11"/>
+    <w:abstractNumId w:val="12"/>
   </w:num>
   <w:num w:numId="9">
-    <w:abstractNumId w:val="33"/>
+    <w:abstractNumId w:val="34"/>
   </w:num>
   <w:num w:numId="10">
     <w:abstractNumId w:val="0"/>
   </w:num>
   <w:num w:numId="11">
+    <w:abstractNumId w:val="36"/>
+  </w:num>
+  <w:num w:numId="12">
     <w:abstractNumId w:val="35"/>
   </w:num>
-  <w:num w:numId="12">
-    <w:abstractNumId w:val="34"/>
+  <w:num w:numId="13">
+    <w:abstractNumId w:val="57"/>
   </w:num>
-  <w:num w:numId="13">
+  <w:num w:numId="14">
+    <w:abstractNumId w:val="37"/>
+  </w:num>
+  <w:num w:numId="15">
+    <w:abstractNumId w:val="58"/>
+  </w:num>
+  <w:num w:numId="16">
+    <w:abstractNumId w:val="21"/>
+  </w:num>
+  <w:num w:numId="17">
+    <w:abstractNumId w:val="26"/>
+  </w:num>
+  <w:num w:numId="18">
+    <w:abstractNumId w:val="27"/>
+  </w:num>
+  <w:num w:numId="19">
+    <w:abstractNumId w:val="22"/>
+  </w:num>
+  <w:num w:numId="20">
+    <w:abstractNumId w:val="62"/>
+  </w:num>
+  <w:num w:numId="21">
+    <w:abstractNumId w:val="69"/>
+  </w:num>
+  <w:num w:numId="22">
+    <w:abstractNumId w:val="52"/>
+  </w:num>
+  <w:num w:numId="23">
     <w:abstractNumId w:val="55"/>
   </w:num>
-  <w:num w:numId="14">
-    <w:abstractNumId w:val="36"/>
+  <w:num w:numId="24">
+    <w:abstractNumId w:val="44"/>
   </w:num>
-  <w:num w:numId="15">
-    <w:abstractNumId w:val="56"/>
-  </w:num>
-  <w:num w:numId="16">
-    <w:abstractNumId w:val="20"/>
-  </w:num>
-  <w:num w:numId="17">
+  <w:num w:numId="25">
     <w:abstractNumId w:val="25"/>
   </w:num>
-  <w:num w:numId="18">
-    <w:abstractNumId w:val="26"/>
+  <w:num w:numId="26">
+    <w:abstractNumId w:val="49"/>
   </w:num>
-  <w:num w:numId="19">
-    <w:abstractNumId w:val="21"/>
+  <w:num w:numId="27">
+    <w:abstractNumId w:val="7"/>
   </w:num>
-  <w:num w:numId="20">
-    <w:abstractNumId w:val="60"/>
+  <w:num w:numId="28">
+    <w:abstractNumId w:val="38"/>
   </w:num>
-  <w:num w:numId="21">
-    <w:abstractNumId w:val="67"/>
+  <w:num w:numId="29">
+    <w:abstractNumId w:val="11"/>
   </w:num>
-  <w:num w:numId="22">
-    <w:abstractNumId w:val="50"/>
+  <w:num w:numId="30">
+    <w:abstractNumId w:val="33"/>
   </w:num>
-  <w:num w:numId="23">
-    <w:abstractNumId w:val="53"/>
+  <w:num w:numId="31">
+    <w:abstractNumId w:val="18"/>
   </w:num>
-  <w:num w:numId="24">
+  <w:num w:numId="32">
+    <w:abstractNumId w:val="8"/>
+  </w:num>
+  <w:num w:numId="33">
+    <w:abstractNumId w:val="65"/>
+  </w:num>
+  <w:num w:numId="34">
     <w:abstractNumId w:val="43"/>
   </w:num>
-  <w:num w:numId="25">
-    <w:abstractNumId w:val="24"/>
-  </w:num>
-  <w:num w:numId="26">
-    <w:abstractNumId w:val="47"/>
-  </w:num>
-  <w:num w:numId="27">
-    <w:abstractNumId w:val="6"/>
-  </w:num>
-  <w:num w:numId="28">
-    <w:abstractNumId w:val="37"/>
-  </w:num>
-  <w:num w:numId="29">
-    <w:abstractNumId w:val="10"/>
-  </w:num>
-  <w:num w:numId="30">
-    <w:abstractNumId w:val="32"/>
-  </w:num>
-  <w:num w:numId="31">
-    <w:abstractNumId w:val="17"/>
-  </w:num>
-  <w:num w:numId="32">
-    <w:abstractNumId w:val="7"/>
-  </w:num>
-  <w:num w:numId="33">
-    <w:abstractNumId w:val="63"/>
-  </w:num>
-  <w:num w:numId="34">
-    <w:abstractNumId w:val="42"/>
-  </w:num>
   <w:num w:numId="35">
-    <w:abstractNumId w:val="14"/>
+    <w:abstractNumId w:val="15"/>
   </w:num>
   <w:num w:numId="36">
-    <w:abstractNumId w:val="9"/>
+    <w:abstractNumId w:val="10"/>
   </w:num>
   <w:num w:numId="37">
     <w:abstractNumId w:val="1"/>
   </w:num>
   <w:num w:numId="38">
-    <w:abstractNumId w:val="48"/>
+    <w:abstractNumId w:val="50"/>
   </w:num>
   <w:num w:numId="39">
-    <w:abstractNumId w:val="57"/>
+    <w:abstractNumId w:val="59"/>
   </w:num>
   <w:num w:numId="40">
     <w:abstractNumId w:val="2"/>
   </w:num>
   <w:num w:numId="41">
-    <w:abstractNumId w:val="59"/>
+    <w:abstractNumId w:val="61"/>
   </w:num>
   <w:num w:numId="42">
-    <w:abstractNumId w:val="12"/>
+    <w:abstractNumId w:val="13"/>
   </w:num>
   <w:num w:numId="43">
-    <w:abstractNumId w:val="27"/>
+    <w:abstractNumId w:val="28"/>
   </w:num>
   <w:num w:numId="44">
-    <w:abstractNumId w:val="22"/>
+    <w:abstractNumId w:val="23"/>
   </w:num>
   <w:num w:numId="45">
-    <w:abstractNumId w:val="58"/>
+    <w:abstractNumId w:val="60"/>
   </w:num>
   <w:num w:numId="46">
-    <w:abstractNumId w:val="51"/>
+    <w:abstractNumId w:val="53"/>
   </w:num>
   <w:num w:numId="47">
-    <w:abstractNumId w:val="40"/>
+    <w:abstractNumId w:val="41"/>
   </w:num>
   <w:num w:numId="48">
-    <w:abstractNumId w:val="38"/>
+    <w:abstractNumId w:val="39"/>
   </w:num>
   <w:num w:numId="49">
-    <w:abstractNumId w:val="15"/>
+    <w:abstractNumId w:val="16"/>
   </w:num>
   <w:num w:numId="50">
-    <w:abstractNumId w:val="31"/>
+    <w:abstractNumId w:val="32"/>
   </w:num>
   <w:num w:numId="51">
-    <w:abstractNumId w:val="61"/>
+    <w:abstractNumId w:val="63"/>
   </w:num>
   <w:num w:numId="52">
     <w:abstractNumId w:val="4"/>
   </w:num>
   <w:num w:numId="53">
-    <w:abstractNumId w:val="29"/>
+    <w:abstractNumId w:val="30"/>
   </w:num>
   <w:num w:numId="54">
+    <w:abstractNumId w:val="56"/>
+  </w:num>
+  <w:num w:numId="55">
+    <w:abstractNumId w:val="67"/>
+  </w:num>
+  <w:num w:numId="56">
+    <w:abstractNumId w:val="72"/>
+  </w:num>
+  <w:num w:numId="57">
+    <w:abstractNumId w:val="17"/>
+  </w:num>
+  <w:num w:numId="58">
     <w:abstractNumId w:val="54"/>
   </w:num>
-  <w:num w:numId="55">
-    <w:abstractNumId w:val="65"/>
+  <w:num w:numId="59">
+    <w:abstractNumId w:val="64"/>
   </w:num>
-  <w:num w:numId="56">
+  <w:num w:numId="60">
+    <w:abstractNumId w:val="48"/>
+  </w:num>
+  <w:num w:numId="61">
     <w:abstractNumId w:val="70"/>
   </w:num>
-  <w:num w:numId="57">
-    <w:abstractNumId w:val="16"/>
-  </w:num>
-  <w:num w:numId="58">
-    <w:abstractNumId w:val="52"/>
-  </w:num>
-  <w:num w:numId="59">
-    <w:abstractNumId w:val="62"/>
-  </w:num>
-  <w:num w:numId="60">
-    <w:abstractNumId w:val="46"/>
-  </w:num>
-  <w:num w:numId="61">
-    <w:abstractNumId w:val="68"/>
-  </w:num>
   <w:num w:numId="62">
-    <w:abstractNumId w:val="41"/>
+    <w:abstractNumId w:val="42"/>
   </w:num>
   <w:num w:numId="63">
-    <w:abstractNumId w:val="8"/>
+    <w:abstractNumId w:val="9"/>
   </w:num>
   <w:num w:numId="64">
-    <w:abstractNumId w:val="30"/>
+    <w:abstractNumId w:val="31"/>
   </w:num>
   <w:num w:numId="65">
     <w:abstractNumId w:val="3"/>
   </w:num>
   <w:num w:numId="66">
-    <w:abstractNumId w:val="44"/>
+    <w:abstractNumId w:val="45"/>
   </w:num>
   <w:num w:numId="67">
-    <w:abstractNumId w:val="19"/>
+    <w:abstractNumId w:val="20"/>
   </w:num>
   <w:num w:numId="68">
-    <w:abstractNumId w:val="39"/>
+    <w:abstractNumId w:val="40"/>
   </w:num>
   <w:num w:numId="69">
-    <w:abstractNumId w:val="13"/>
+    <w:abstractNumId w:val="14"/>
   </w:num>
   <w:num w:numId="70">
-    <w:abstractNumId w:val="45"/>
+    <w:abstractNumId w:val="46"/>
   </w:num>
   <w:num w:numId="71">
-    <w:abstractNumId w:val="69"/>
+    <w:abstractNumId w:val="71"/>
+  </w:num>
+  <w:num w:numId="72">
+    <w:abstractNumId w:val="6"/>
+  </w:num>
+  <w:num w:numId="73">
+    <w:abstractNumId w:val="47"/>
   </w:num>
   <w:numIdMacAtCleanup w:val="71"/>
 </w:numbering>
@@ -22197,7 +22838,7 @@
 </file>
 
 <file path=customXml/itemProps2.xml><?xml version="1.0" encoding="utf-8"?>
-<ds:datastoreItem xmlns:ds="http://schemas.openxmlformats.org/officeDocument/2006/customXml" ds:itemID="{E650650C-2142-4F76-8E18-E5B1B88C1E06}">
+<ds:datastoreItem xmlns:ds="http://schemas.openxmlformats.org/officeDocument/2006/customXml" ds:itemID="{F950E57D-BF1E-4C88-8A4C-76CEFD59518A}">
   <ds:schemaRefs>
     <ds:schemaRef ds:uri="http://schemas.openxmlformats.org/officeDocument/2006/bibliography"/>
   </ds:schemaRefs>

</xml_diff>

<commit_message>
Correzioni alla docu sprint
</commit_message>
<xml_diff>
--- a/documentazione/Documentazione SPRINT.docx
+++ b/documentazione/Documentazione SPRINT.docx
@@ -10,6 +10,7 @@
           <w:docPartUnique/>
         </w:docPartObj>
       </w:sdtPr>
+      <w:sdtEndPr/>
       <w:sdtContent>
         <w:p>
           <w:r>
@@ -88,6 +89,7 @@
                                     <w:calendar w:val="gregorian"/>
                                   </w:date>
                                 </w:sdtPr>
+                                <w:sdtEndPr/>
                                 <w:sdtContent>
                                   <w:p>
                                     <w:pPr>
@@ -154,6 +156,7 @@
                               <w:calendar w:val="gregorian"/>
                             </w:date>
                           </w:sdtPr>
+                          <w:sdtEndPr/>
                           <w:sdtContent>
                             <w:p>
                               <w:pPr>
@@ -601,6 +604,7 @@
                                   <w:dataBinding w:prefixMappings="xmlns:ns0='http://purl.org/dc/elements/1.1/' xmlns:ns1='http://schemas.openxmlformats.org/package/2006/metadata/core-properties' " w:xpath="/ns1:coreProperties[1]/ns0:subject[1]" w:storeItemID="{6C3C8BC8-F283-45AE-878A-BAB7291924A1}"/>
                                   <w:text/>
                                 </w:sdtPr>
+                                <w:sdtEndPr/>
                                 <w:sdtContent>
                                   <w:p>
                                     <w:pPr>
@@ -639,6 +643,7 @@
                                   <w:dataBinding w:prefixMappings="xmlns:ns0='http://purl.org/dc/elements/1.1/' xmlns:ns1='http://schemas.openxmlformats.org/package/2006/metadata/core-properties' " w:xpath="/ns1:coreProperties[1]/ns0:creator[1]" w:storeItemID="{6C3C8BC8-F283-45AE-878A-BAB7291924A1}"/>
                                   <w:text/>
                                 </w:sdtPr>
+                                <w:sdtEndPr/>
                                 <w:sdtContent>
                                   <w:p>
                                     <w:pPr>
@@ -790,6 +795,7 @@
                             <w:dataBinding w:prefixMappings="xmlns:ns0='http://purl.org/dc/elements/1.1/' xmlns:ns1='http://schemas.openxmlformats.org/package/2006/metadata/core-properties' " w:xpath="/ns1:coreProperties[1]/ns0:subject[1]" w:storeItemID="{6C3C8BC8-F283-45AE-878A-BAB7291924A1}"/>
                             <w:text/>
                           </w:sdtPr>
+                          <w:sdtEndPr/>
                           <w:sdtContent>
                             <w:p>
                               <w:pPr>
@@ -828,6 +834,7 @@
                             <w:dataBinding w:prefixMappings="xmlns:ns0='http://purl.org/dc/elements/1.1/' xmlns:ns1='http://schemas.openxmlformats.org/package/2006/metadata/core-properties' " w:xpath="/ns1:coreProperties[1]/ns0:creator[1]" w:storeItemID="{6C3C8BC8-F283-45AE-878A-BAB7291924A1}"/>
                             <w:text/>
                           </w:sdtPr>
+                          <w:sdtEndPr/>
                           <w:sdtContent>
                             <w:p>
                               <w:pPr>
@@ -981,27 +988,22 @@
         <w:t>print</w:t>
       </w:r>
       <w:r>
-        <w:t xml:space="preserve"> </w:t>
+        <w:t xml:space="preserve"> 0</w:t>
+      </w:r>
+      <w:r>
+        <w:fldChar w:fldCharType="begin"/>
+      </w:r>
+      <w:r>
+        <w:instrText xml:space="preserve"> XE "</w:instrText>
+      </w:r>
+      <w:r>
+        <w:instrText xml:space="preserve">1. Sprint </w:instrText>
       </w:r>
       <w:commentRangeStart w:id="0"/>
       <w:r>
-        <w:t>0</w:t>
+        <w:instrText>0</w:instrText>
       </w:r>
       <w:commentRangeEnd w:id="0"/>
-      <w:r>
-        <w:fldChar w:fldCharType="begin"/>
-      </w:r>
-      <w:r>
-        <w:instrText xml:space="preserve"> XE "</w:instrText>
-      </w:r>
-      <w:r>
-        <w:instrText xml:space="preserve">1. Sprint </w:instrText>
-      </w:r>
-      <w:commentRangeStart w:id="1"/>
-      <w:r>
-        <w:instrText>0</w:instrText>
-      </w:r>
-      <w:commentRangeEnd w:id="1"/>
       <w:r>
         <w:instrText xml:space="preserve">" </w:instrText>
       </w:r>
@@ -1014,7 +1016,7 @@
           <w:rFonts w:asciiTheme="minorHAnsi" w:eastAsiaTheme="minorHAnsi" w:hAnsiTheme="minorHAnsi" w:cstheme="minorBidi"/>
           <w:color w:val="auto"/>
         </w:rPr>
-        <w:commentReference w:id="1"/>
+        <w:commentReference w:id="0"/>
       </w:r>
     </w:p>
     <w:p/>
@@ -1247,14 +1249,27 @@
       <w:r>
         <w:t xml:space="preserve">Figura </w:t>
       </w:r>
-      <w:fldSimple w:instr=" SEQ Figura \* ARABIC ">
-        <w:r>
-          <w:rPr>
-            <w:noProof/>
-          </w:rPr>
-          <w:t>1</w:t>
-        </w:r>
-      </w:fldSimple>
+      <w:r>
+        <w:fldChar w:fldCharType="begin"/>
+      </w:r>
+      <w:r>
+        <w:instrText xml:space="preserve"> SEQ Figura \* ARABIC </w:instrText>
+      </w:r>
+      <w:r>
+        <w:fldChar w:fldCharType="separate"/>
+      </w:r>
+      <w:r>
+        <w:rPr>
+          <w:noProof/>
+        </w:rPr>
+        <w:t>1</w:t>
+      </w:r>
+      <w:r>
+        <w:rPr>
+          <w:noProof/>
+        </w:rPr>
+        <w:fldChar w:fldCharType="end"/>
+      </w:r>
       <w:r>
         <w:t xml:space="preserve"> Confini del sistema nello sp</w:t>
       </w:r>
@@ -3137,14 +3152,27 @@
       <w:r>
         <w:t xml:space="preserve">Figura </w:t>
       </w:r>
-      <w:fldSimple w:instr=" SEQ Figura \* ARABIC ">
-        <w:r>
-          <w:rPr>
-            <w:noProof/>
-          </w:rPr>
-          <w:t>2</w:t>
-        </w:r>
-      </w:fldSimple>
+      <w:r>
+        <w:fldChar w:fldCharType="begin"/>
+      </w:r>
+      <w:r>
+        <w:instrText xml:space="preserve"> SEQ Figura \* ARABIC </w:instrText>
+      </w:r>
+      <w:r>
+        <w:fldChar w:fldCharType="separate"/>
+      </w:r>
+      <w:r>
+        <w:rPr>
+          <w:noProof/>
+        </w:rPr>
+        <w:t>2</w:t>
+      </w:r>
+      <w:r>
+        <w:rPr>
+          <w:noProof/>
+        </w:rPr>
+        <w:fldChar w:fldCharType="end"/>
+      </w:r>
       <w:r>
         <w:t xml:space="preserve"> Confini dei sistemi nello sprint 2</w:t>
       </w:r>
@@ -8836,14 +8864,27 @@
       <w:r>
         <w:t xml:space="preserve">Figura </w:t>
       </w:r>
-      <w:fldSimple w:instr=" SEQ Figura \* ARABIC ">
-        <w:r>
-          <w:rPr>
-            <w:noProof/>
-          </w:rPr>
-          <w:t>3</w:t>
-        </w:r>
-      </w:fldSimple>
+      <w:r>
+        <w:fldChar w:fldCharType="begin"/>
+      </w:r>
+      <w:r>
+        <w:instrText xml:space="preserve"> SEQ Figura \* ARABIC </w:instrText>
+      </w:r>
+      <w:r>
+        <w:fldChar w:fldCharType="separate"/>
+      </w:r>
+      <w:r>
+        <w:rPr>
+          <w:noProof/>
+        </w:rPr>
+        <w:t>3</w:t>
+      </w:r>
+      <w:r>
+        <w:rPr>
+          <w:noProof/>
+        </w:rPr>
+        <w:fldChar w:fldCharType="end"/>
+      </w:r>
       <w:r>
         <w:t xml:space="preserve"> Confini del sistema nello sprint 3</w:t>
       </w:r>
@@ -12751,14 +12792,27 @@
       <w:r>
         <w:t xml:space="preserve">Figura </w:t>
       </w:r>
-      <w:fldSimple w:instr=" SEQ Figura \* ARABIC ">
-        <w:r>
-          <w:rPr>
-            <w:noProof/>
-          </w:rPr>
-          <w:t>4</w:t>
-        </w:r>
-      </w:fldSimple>
+      <w:r>
+        <w:fldChar w:fldCharType="begin"/>
+      </w:r>
+      <w:r>
+        <w:instrText xml:space="preserve"> SEQ Figura \* ARABIC </w:instrText>
+      </w:r>
+      <w:r>
+        <w:fldChar w:fldCharType="separate"/>
+      </w:r>
+      <w:r>
+        <w:rPr>
+          <w:noProof/>
+        </w:rPr>
+        <w:t>4</w:t>
+      </w:r>
+      <w:r>
+        <w:rPr>
+          <w:noProof/>
+        </w:rPr>
+        <w:fldChar w:fldCharType="end"/>
+      </w:r>
       <w:r>
         <w:t xml:space="preserve"> Confini del sistema nello sprint 4</w:t>
       </w:r>
@@ -13133,8 +13187,6 @@
       <w:r>
         <w:fldChar w:fldCharType="end"/>
       </w:r>
-      <w:bookmarkStart w:id="2" w:name="_GoBack"/>
-      <w:bookmarkEnd w:id="2"/>
     </w:p>
     <w:p/>
     <w:tbl>
@@ -13328,7 +13380,15 @@
           </w:tcPr>
           <w:p>
             <w:r>
-              <w:t>-</w:t>
+              <w:t xml:space="preserve">L’ente non è registrato </w:t>
+            </w:r>
+            <w:r>
+              <w:t>nel</w:t>
+            </w:r>
+            <w:bookmarkStart w:id="1" w:name="_GoBack"/>
+            <w:bookmarkEnd w:id="1"/>
+            <w:r>
+              <w:t xml:space="preserve"> sistema</w:t>
             </w:r>
           </w:p>
           <w:p/>
@@ -14588,7 +14648,7 @@
 
 <file path=word/comments.xml><?xml version="1.0" encoding="utf-8"?>
 <w:comments xmlns:wpc="http://schemas.microsoft.com/office/word/2010/wordprocessingCanvas" xmlns:cx="http://schemas.microsoft.com/office/drawing/2014/chartex" xmlns:cx1="http://schemas.microsoft.com/office/drawing/2015/9/8/chartex" xmlns:cx2="http://schemas.microsoft.com/office/drawing/2015/10/21/chartex" xmlns:cx3="http://schemas.microsoft.com/office/drawing/2016/5/9/chartex" xmlns:cx4="http://schemas.microsoft.com/office/drawing/2016/5/10/chartex" xmlns:cx5="http://schemas.microsoft.com/office/drawing/2016/5/11/chartex" xmlns:cx6="http://schemas.microsoft.com/office/drawing/2016/5/12/chartex" xmlns:cx7="http://schemas.microsoft.com/office/drawing/2016/5/13/chartex" xmlns:cx8="http://schemas.microsoft.com/office/drawing/2016/5/14/chartex" xmlns:mc="http://schemas.openxmlformats.org/markup-compatibility/2006" xmlns:aink="http://schemas.microsoft.com/office/drawing/2016/ink" xmlns:am3d="http://schemas.microsoft.com/office/drawing/2017/model3d" xmlns:o="urn:schemas-microsoft-com:office:office" xmlns:r="http://schemas.openxmlformats.org/officeDocument/2006/relationships" xmlns:m="http://schemas.openxmlformats.org/officeDocument/2006/math" xmlns:v="urn:schemas-microsoft-com:vml" xmlns:wp14="http://schemas.microsoft.com/office/word/2010/wordprocessingDrawing" xmlns:wp="http://schemas.openxmlformats.org/drawingml/2006/wordprocessingDrawing" xmlns:w10="urn:schemas-microsoft-com:office:word" xmlns:w="http://schemas.openxmlformats.org/wordprocessingml/2006/main" xmlns:w14="http://schemas.microsoft.com/office/word/2010/wordml" xmlns:w15="http://schemas.microsoft.com/office/word/2012/wordml" xmlns:w16cid="http://schemas.microsoft.com/office/word/2016/wordml/cid" xmlns:w16se="http://schemas.microsoft.com/office/word/2015/wordml/symex" xmlns:wpg="http://schemas.microsoft.com/office/word/2010/wordprocessingGroup" xmlns:wpi="http://schemas.microsoft.com/office/word/2010/wordprocessingInk" xmlns:wne="http://schemas.microsoft.com/office/word/2006/wordml" xmlns:wps="http://schemas.microsoft.com/office/word/2010/wordprocessingShape" mc:Ignorable="w14 w15 w16se w16cid wp14">
-  <w:comment w:id="1" w:author="Andrea  Mannavola" w:date="2019-03-15T11:33:00Z" w:initials="AM">
+  <w:comment w:id="0" w:author="Andrea  Mannavola" w:date="2019-03-15T11:33:00Z" w:initials="AM">
     <w:p>
       <w:pPr>
         <w:pStyle w:val="Testocommento"/>
@@ -14710,10 +14770,7 @@
         <w:footnoteRef/>
       </w:r>
       <w:r>
-        <w:t xml:space="preserve"> </w:t>
-      </w:r>
-      <w:r>
-        <w:t>Si riporta il link ai diagrammi UML:</w:t>
+        <w:t xml:space="preserve"> Si riporta il link ai diagrammi UML:</w:t>
       </w:r>
     </w:p>
   </w:footnote>
@@ -14729,10 +14786,7 @@
         <w:footnoteRef/>
       </w:r>
       <w:r>
-        <w:t xml:space="preserve"> </w:t>
-      </w:r>
-      <w:r>
-        <w:t>Si riporta il link ai diagrammi UML:</w:t>
+        <w:t xml:space="preserve"> Si riporta il link ai diagrammi UML:</w:t>
       </w:r>
     </w:p>
   </w:footnote>
@@ -14764,10 +14818,7 @@
         <w:footnoteRef/>
       </w:r>
       <w:r>
-        <w:t xml:space="preserve"> </w:t>
-      </w:r>
-      <w:r>
-        <w:t>Si riporta il link ai diagrammi UML:</w:t>
+        <w:t xml:space="preserve"> Si riporta il link ai diagrammi UML:</w:t>
       </w:r>
     </w:p>
   </w:footnote>
@@ -14797,7 +14848,7 @@
         <v:path o:extrusionok="f" gradientshapeok="t" o:connecttype="rect"/>
         <o:lock v:ext="edit" aspectratio="t"/>
       </v:shapetype>
-      <v:shape id="_x0000_i1075" type="#_x0000_t75" style="width:11.25pt;height:11.25pt" o:bullet="t">
+      <v:shape id="_x0000_i1028" type="#_x0000_t75" style="width:11.25pt;height:11.25pt" o:bullet="t">
         <v:imagedata r:id="rId1" o:title="mso9E35"/>
       </v:shape>
     </w:pict>
@@ -22838,7 +22889,7 @@
 </file>
 
 <file path=customXml/itemProps2.xml><?xml version="1.0" encoding="utf-8"?>
-<ds:datastoreItem xmlns:ds="http://schemas.openxmlformats.org/officeDocument/2006/customXml" ds:itemID="{F950E57D-BF1E-4C88-8A4C-76CEFD59518A}">
+<ds:datastoreItem xmlns:ds="http://schemas.openxmlformats.org/officeDocument/2006/customXml" ds:itemID="{9A9A62FA-E551-4B19-B720-BD98C999113D}">
   <ds:schemaRefs>
     <ds:schemaRef ds:uri="http://schemas.openxmlformats.org/officeDocument/2006/bibliography"/>
   </ds:schemaRefs>

</xml_diff>